<commit_message>
modified report and ppt
</commit_message>
<xml_diff>
--- a/Final_Report.docx
+++ b/Final_Report.docx
@@ -1,14 +1,12 @@
 
 <file path=word/document.xml><?xml version="1.0" encoding="utf-8"?>
-<w:document xmlns:wpc="http://schemas.microsoft.com/office/word/2010/wordprocessingCanvas" xmlns:cx="http://schemas.microsoft.com/office/drawing/2014/chartex" xmlns:cx1="http://schemas.microsoft.com/office/drawing/2015/9/8/chartex" xmlns:cx2="http://schemas.microsoft.com/office/drawing/2015/10/21/chartex" xmlns:cx3="http://schemas.microsoft.com/office/drawing/2016/5/9/chartex" xmlns:cx4="http://schemas.microsoft.com/office/drawing/2016/5/10/chartex" xmlns:cx5="http://schemas.microsoft.com/office/drawing/2016/5/11/chartex" xmlns:cx6="http://schemas.microsoft.com/office/drawing/2016/5/12/chartex" xmlns:cx7="http://schemas.microsoft.com/office/drawing/2016/5/13/chartex" xmlns:cx8="http://schemas.microsoft.com/office/drawing/2016/5/14/chartex" xmlns:mc="http://schemas.openxmlformats.org/markup-compatibility/2006" xmlns:aink="http://schemas.microsoft.com/office/drawing/2016/ink" xmlns:am3d="http://schemas.microsoft.com/office/drawing/2017/model3d" xmlns:o="urn:schemas-microsoft-com:office:office" xmlns:r="http://schemas.openxmlformats.org/officeDocument/2006/relationships" xmlns:m="http://schemas.openxmlformats.org/officeDocument/2006/math" xmlns:v="urn:schemas-microsoft-com:vml" xmlns:wp14="http://schemas.microsoft.com/office/word/2010/wordprocessingDrawing" xmlns:wp="http://schemas.openxmlformats.org/drawingml/2006/wordprocessingDrawing" xmlns:w10="urn:schemas-microsoft-com:office:word" xmlns:w="http://schemas.openxmlformats.org/wordprocessingml/2006/main" xmlns:w14="http://schemas.microsoft.com/office/word/2010/wordml" xmlns:w15="http://schemas.microsoft.com/office/word/2012/wordml" xmlns:w16cex="http://schemas.microsoft.com/office/word/2018/wordml/cex" xmlns:w16cid="http://schemas.microsoft.com/office/word/2016/wordml/cid" xmlns:w16="http://schemas.microsoft.com/office/word/2018/wordml" xmlns:w16se="http://schemas.microsoft.com/office/word/2015/wordml/symex" xmlns:wpg="http://schemas.microsoft.com/office/word/2010/wordprocessingGroup" xmlns:wpi="http://schemas.microsoft.com/office/word/2010/wordprocessingInk" xmlns:wne="http://schemas.microsoft.com/office/word/2006/wordml" xmlns:wps="http://schemas.microsoft.com/office/word/2010/wordprocessingShape" mc:Ignorable="w14 w15 w16se w16cid w16 w16cex wp14">
+<w:document xmlns:wpc="http://schemas.microsoft.com/office/word/2010/wordprocessingCanvas" xmlns:cx="http://schemas.microsoft.com/office/drawing/2014/chartex" xmlns:cx1="http://schemas.microsoft.com/office/drawing/2015/9/8/chartex" xmlns:cx2="http://schemas.microsoft.com/office/drawing/2015/10/21/chartex" xmlns:cx3="http://schemas.microsoft.com/office/drawing/2016/5/9/chartex" xmlns:cx4="http://schemas.microsoft.com/office/drawing/2016/5/10/chartex" xmlns:cx5="http://schemas.microsoft.com/office/drawing/2016/5/11/chartex" xmlns:cx6="http://schemas.microsoft.com/office/drawing/2016/5/12/chartex" xmlns:cx7="http://schemas.microsoft.com/office/drawing/2016/5/13/chartex" xmlns:cx8="http://schemas.microsoft.com/office/drawing/2016/5/14/chartex" xmlns:mc="http://schemas.openxmlformats.org/markup-compatibility/2006" xmlns:aink="http://schemas.microsoft.com/office/drawing/2016/ink" xmlns:am3d="http://schemas.microsoft.com/office/drawing/2017/model3d" xmlns:o="urn:schemas-microsoft-com:office:office" xmlns:r="http://schemas.openxmlformats.org/officeDocument/2006/relationships" xmlns:m="http://schemas.openxmlformats.org/officeDocument/2006/math" xmlns:v="urn:schemas-microsoft-com:vml" xmlns:wp14="http://schemas.microsoft.com/office/word/2010/wordprocessingDrawing" xmlns:wp="http://schemas.openxmlformats.org/drawingml/2006/wordprocessingDrawing" xmlns:w10="urn:schemas-microsoft-com:office:word" xmlns:w="http://schemas.openxmlformats.org/wordprocessingml/2006/main" xmlns:w14="http://schemas.microsoft.com/office/word/2010/wordml" xmlns:w15="http://schemas.microsoft.com/office/word/2012/wordml" xmlns:w16cex="http://schemas.microsoft.com/office/word/2018/wordml/cex" xmlns:w16cid="http://schemas.microsoft.com/office/word/2016/wordml/cid" xmlns:w16="http://schemas.microsoft.com/office/word/2018/wordml" xmlns:w16sdtdh="http://schemas.microsoft.com/office/word/2020/wordml/sdtdatahash" xmlns:w16se="http://schemas.microsoft.com/office/word/2015/wordml/symex" xmlns:wpg="http://schemas.microsoft.com/office/word/2010/wordprocessingGroup" xmlns:wpi="http://schemas.microsoft.com/office/word/2010/wordprocessingInk" xmlns:wne="http://schemas.microsoft.com/office/word/2006/wordml" xmlns:wps="http://schemas.microsoft.com/office/word/2010/wordprocessingShape" mc:Ignorable="w14 w15 w16se w16cid w16 w16cex w16sdtdh wp14">
   <w:body>
     <w:sdt>
       <w:sdtPr>
         <w:rPr>
           <w:rFonts w:ascii="Times New Roman" w:hAnsi="Times New Roman" w:cs="Times New Roman"/>
           <w:color w:val="4472C4" w:themeColor="accent1"/>
-          <w:sz w:val="22"/>
-          <w:szCs w:val="22"/>
           <w:lang w:val="en-CA"/>
         </w:rPr>
         <w:id w:val="2091646083"/>
@@ -1157,23 +1155,7 @@
           <w:sz w:val="24"/>
           <w:szCs w:val="24"/>
         </w:rPr>
-        <w:t xml:space="preserve">the </w:t>
-      </w:r>
-      <w:r>
-        <w:rPr>
-          <w:rFonts w:ascii="Times New Roman" w:hAnsi="Times New Roman" w:cs="Times New Roman"/>
-          <w:sz w:val="24"/>
-          <w:szCs w:val="24"/>
-        </w:rPr>
-        <w:t xml:space="preserve">Siamese Neural Networks, are easy to train and have a simple architecture as </w:t>
-      </w:r>
-      <w:r>
-        <w:rPr>
-          <w:rFonts w:ascii="Times New Roman" w:hAnsi="Times New Roman" w:cs="Times New Roman"/>
-          <w:sz w:val="24"/>
-          <w:szCs w:val="24"/>
-        </w:rPr>
-        <w:t xml:space="preserve">compared to the </w:t>
+        <w:t xml:space="preserve">the Siamese Neural Networks, are easy to train and have a simple architecture as compared to the </w:t>
       </w:r>
       <w:r>
         <w:rPr>
@@ -1354,31 +1336,7 @@
         <w:rPr>
           <w:color w:val="000000"/>
         </w:rPr>
-        <w:t xml:space="preserve">two types of operations are applied to the images i.e., </w:t>
-      </w:r>
-      <w:r>
-        <w:rPr>
-          <w:color w:val="000000"/>
-        </w:rPr>
-        <w:t xml:space="preserve">clockwise 45-degree rotation, </w:t>
-      </w:r>
-      <w:r>
-        <w:rPr>
-          <w:color w:val="000000"/>
-        </w:rPr>
-        <w:t xml:space="preserve">and </w:t>
-      </w:r>
-      <w:r>
-        <w:rPr>
-          <w:color w:val="000000"/>
-        </w:rPr>
-        <w:t>anti-clockwise 45-degree rotation</w:t>
-      </w:r>
-      <w:r>
-        <w:rPr>
-          <w:color w:val="000000"/>
-        </w:rPr>
-        <w:t>, thus resulting in the total test data set of 54 images.</w:t>
+        <w:t>two types of operations are applied to the images i.e., clockwise 45-degree rotation, and anti-clockwise 45-degree rotation, thus resulting in the total test data set of 54 images.</w:t>
       </w:r>
       <w:r>
         <w:rPr>
@@ -1520,13 +1478,7 @@
         <w:rPr>
           <w:color w:val="000000"/>
         </w:rPr>
-        <w:t>image</w:t>
-      </w:r>
-      <w:r>
-        <w:rPr>
-          <w:color w:val="000000"/>
-        </w:rPr>
-        <w:t>s</w:t>
+        <w:t>images</w:t>
       </w:r>
       <w:r>
         <w:rPr>
@@ -1847,81 +1799,105 @@
         <w:pStyle w:val="Caption"/>
         <w:jc w:val="center"/>
         <w:rPr>
+          <w:rFonts w:ascii="Times New Roman" w:hAnsi="Times New Roman" w:cs="Times New Roman"/>
           <w:b/>
           <w:bCs/>
           <w:i w:val="0"/>
           <w:iCs w:val="0"/>
           <w:color w:val="000000"/>
-          <w:u w:val="single"/>
-        </w:rPr>
-      </w:pPr>
-      <w:r>
-        <w:rPr>
+          <w:sz w:val="24"/>
+          <w:szCs w:val="24"/>
+          <w:u w:val="single"/>
+        </w:rPr>
+      </w:pPr>
+      <w:r>
+        <w:rPr>
+          <w:rFonts w:ascii="Times New Roman" w:hAnsi="Times New Roman" w:cs="Times New Roman"/>
           <w:b/>
           <w:bCs/>
           <w:i w:val="0"/>
           <w:iCs w:val="0"/>
+          <w:sz w:val="24"/>
+          <w:szCs w:val="24"/>
           <w:u w:val="single"/>
         </w:rPr>
         <w:t xml:space="preserve">Figure </w:t>
       </w:r>
       <w:r>
         <w:rPr>
+          <w:rFonts w:ascii="Times New Roman" w:hAnsi="Times New Roman" w:cs="Times New Roman"/>
           <w:b/>
           <w:bCs/>
           <w:i w:val="0"/>
           <w:iCs w:val="0"/>
+          <w:sz w:val="24"/>
+          <w:szCs w:val="24"/>
           <w:u w:val="single"/>
         </w:rPr>
         <w:fldChar w:fldCharType="begin"/>
       </w:r>
       <w:r>
         <w:rPr>
+          <w:rFonts w:ascii="Times New Roman" w:hAnsi="Times New Roman" w:cs="Times New Roman"/>
           <w:b/>
           <w:bCs/>
           <w:i w:val="0"/>
           <w:iCs w:val="0"/>
+          <w:sz w:val="24"/>
+          <w:szCs w:val="24"/>
           <w:u w:val="single"/>
         </w:rPr>
         <w:instrText xml:space="preserve"> SEQ Figure \* ARABIC </w:instrText>
       </w:r>
       <w:r>
         <w:rPr>
+          <w:rFonts w:ascii="Times New Roman" w:hAnsi="Times New Roman" w:cs="Times New Roman"/>
           <w:b/>
           <w:bCs/>
           <w:i w:val="0"/>
           <w:iCs w:val="0"/>
+          <w:sz w:val="24"/>
+          <w:szCs w:val="24"/>
           <w:u w:val="single"/>
         </w:rPr>
         <w:fldChar w:fldCharType="separate"/>
       </w:r>
       <w:r>
         <w:rPr>
+          <w:rFonts w:ascii="Times New Roman" w:hAnsi="Times New Roman" w:cs="Times New Roman"/>
           <w:b/>
           <w:bCs/>
           <w:i w:val="0"/>
           <w:iCs w:val="0"/>
           <w:noProof/>
+          <w:sz w:val="24"/>
+          <w:szCs w:val="24"/>
           <w:u w:val="single"/>
         </w:rPr>
         <w:t>1</w:t>
       </w:r>
       <w:r>
         <w:rPr>
+          <w:rFonts w:ascii="Times New Roman" w:hAnsi="Times New Roman" w:cs="Times New Roman"/>
           <w:b/>
           <w:bCs/>
           <w:i w:val="0"/>
           <w:iCs w:val="0"/>
+          <w:sz w:val="24"/>
+          <w:szCs w:val="24"/>
           <w:u w:val="single"/>
         </w:rPr>
         <w:fldChar w:fldCharType="end"/>
       </w:r>
       <w:r>
         <w:rPr>
+          <w:rFonts w:ascii="Times New Roman" w:hAnsi="Times New Roman" w:cs="Times New Roman"/>
           <w:b/>
           <w:bCs/>
           <w:i w:val="0"/>
           <w:iCs w:val="0"/>
+          <w:sz w:val="24"/>
+          <w:szCs w:val="24"/>
           <w:u w:val="single"/>
         </w:rPr>
         <w:t>: Siamese Model Architecture</w:t>
@@ -2597,15 +2573,7 @@
           <w:sz w:val="24"/>
           <w:szCs w:val="24"/>
         </w:rPr>
-        <w:t xml:space="preserve">Below image shows the </w:t>
-      </w:r>
-      <w:r>
-        <w:rPr>
-          <w:rFonts w:ascii="Times New Roman" w:hAnsi="Times New Roman" w:cs="Times New Roman"/>
-          <w:sz w:val="24"/>
-          <w:szCs w:val="24"/>
-        </w:rPr>
-        <w:t xml:space="preserve">labels of the class to which image belongs (First Label) against the label of the image predicted by the model (Second Label). The confidence score is the score calculated by the model between the predicted image and the actual image. </w:t>
+        <w:t xml:space="preserve">Below image shows the labels of the class to which image belongs (First Label) against the label of the image predicted by the model (Second Label). The confidence score is the score calculated by the model between the predicted image and the actual image. </w:t>
       </w:r>
     </w:p>
     <w:p>
@@ -2613,6 +2581,11 @@
         <w:keepNext/>
         <w:spacing w:line="240" w:lineRule="auto"/>
         <w:jc w:val="both"/>
+        <w:rPr>
+          <w:rFonts w:ascii="Times New Roman" w:hAnsi="Times New Roman" w:cs="Times New Roman"/>
+          <w:sz w:val="24"/>
+          <w:szCs w:val="24"/>
+        </w:rPr>
       </w:pPr>
       <w:r>
         <w:rPr>
@@ -2681,71 +2654,92 @@
       </w:pPr>
       <w:r>
         <w:rPr>
+          <w:rFonts w:ascii="Times New Roman" w:hAnsi="Times New Roman" w:cs="Times New Roman"/>
           <w:b/>
           <w:bCs/>
           <w:i w:val="0"/>
           <w:iCs w:val="0"/>
+          <w:sz w:val="24"/>
+          <w:szCs w:val="24"/>
           <w:u w:val="single"/>
         </w:rPr>
         <w:t xml:space="preserve">Figure </w:t>
       </w:r>
       <w:r>
         <w:rPr>
+          <w:rFonts w:ascii="Times New Roman" w:hAnsi="Times New Roman" w:cs="Times New Roman"/>
           <w:b/>
           <w:bCs/>
           <w:i w:val="0"/>
           <w:iCs w:val="0"/>
+          <w:sz w:val="24"/>
+          <w:szCs w:val="24"/>
           <w:u w:val="single"/>
         </w:rPr>
         <w:fldChar w:fldCharType="begin"/>
       </w:r>
       <w:r>
         <w:rPr>
+          <w:rFonts w:ascii="Times New Roman" w:hAnsi="Times New Roman" w:cs="Times New Roman"/>
           <w:b/>
           <w:bCs/>
           <w:i w:val="0"/>
           <w:iCs w:val="0"/>
+          <w:sz w:val="24"/>
+          <w:szCs w:val="24"/>
           <w:u w:val="single"/>
         </w:rPr>
         <w:instrText xml:space="preserve"> SEQ Figure \* ARABIC </w:instrText>
       </w:r>
       <w:r>
         <w:rPr>
+          <w:rFonts w:ascii="Times New Roman" w:hAnsi="Times New Roman" w:cs="Times New Roman"/>
           <w:b/>
           <w:bCs/>
           <w:i w:val="0"/>
           <w:iCs w:val="0"/>
+          <w:sz w:val="24"/>
+          <w:szCs w:val="24"/>
           <w:u w:val="single"/>
         </w:rPr>
         <w:fldChar w:fldCharType="separate"/>
       </w:r>
       <w:r>
         <w:rPr>
+          <w:rFonts w:ascii="Times New Roman" w:hAnsi="Times New Roman" w:cs="Times New Roman"/>
           <w:b/>
           <w:bCs/>
           <w:i w:val="0"/>
           <w:iCs w:val="0"/>
           <w:noProof/>
+          <w:sz w:val="24"/>
+          <w:szCs w:val="24"/>
           <w:u w:val="single"/>
         </w:rPr>
         <w:t>2</w:t>
       </w:r>
       <w:r>
         <w:rPr>
+          <w:rFonts w:ascii="Times New Roman" w:hAnsi="Times New Roman" w:cs="Times New Roman"/>
           <w:b/>
           <w:bCs/>
           <w:i w:val="0"/>
           <w:iCs w:val="0"/>
+          <w:sz w:val="24"/>
+          <w:szCs w:val="24"/>
           <w:u w:val="single"/>
         </w:rPr>
         <w:fldChar w:fldCharType="end"/>
       </w:r>
       <w:r>
         <w:rPr>
+          <w:rFonts w:ascii="Times New Roman" w:hAnsi="Times New Roman" w:cs="Times New Roman"/>
           <w:b/>
           <w:bCs/>
           <w:i w:val="0"/>
           <w:iCs w:val="0"/>
+          <w:sz w:val="24"/>
+          <w:szCs w:val="24"/>
           <w:u w:val="single"/>
         </w:rPr>
         <w:t>: Comparison scores of the images</w:t>
@@ -2804,15 +2798,7 @@
           <w:sz w:val="24"/>
           <w:szCs w:val="24"/>
         </w:rPr>
-        <w:t>Below confusion matrix shows the true and false labels corresponding to different classes.</w:t>
-      </w:r>
-      <w:r>
-        <w:rPr>
-          <w:rFonts w:ascii="Times New Roman" w:hAnsi="Times New Roman" w:cs="Times New Roman"/>
-          <w:sz w:val="24"/>
-          <w:szCs w:val="24"/>
-        </w:rPr>
-        <w:t xml:space="preserve"> </w:t>
+        <w:t xml:space="preserve">Below confusion matrix shows the true and false labels corresponding to different classes. </w:t>
       </w:r>
       <w:r>
         <w:rPr>
@@ -2838,7 +2824,43 @@
           <w:sz w:val="24"/>
           <w:szCs w:val="24"/>
         </w:rPr>
-        <w:t>, Sanyam, Taruneesh, and Neha, respectively.</w:t>
+        <w:t xml:space="preserve">, </w:t>
+      </w:r>
+      <w:proofErr w:type="spellStart"/>
+      <w:r>
+        <w:rPr>
+          <w:rFonts w:ascii="Times New Roman" w:hAnsi="Times New Roman" w:cs="Times New Roman"/>
+          <w:sz w:val="24"/>
+          <w:szCs w:val="24"/>
+        </w:rPr>
+        <w:t>Sanyam</w:t>
+      </w:r>
+      <w:proofErr w:type="spellEnd"/>
+      <w:r>
+        <w:rPr>
+          <w:rFonts w:ascii="Times New Roman" w:hAnsi="Times New Roman" w:cs="Times New Roman"/>
+          <w:sz w:val="24"/>
+          <w:szCs w:val="24"/>
+        </w:rPr>
+        <w:t xml:space="preserve">, </w:t>
+      </w:r>
+      <w:proofErr w:type="spellStart"/>
+      <w:r>
+        <w:rPr>
+          <w:rFonts w:ascii="Times New Roman" w:hAnsi="Times New Roman" w:cs="Times New Roman"/>
+          <w:sz w:val="24"/>
+          <w:szCs w:val="24"/>
+        </w:rPr>
+        <w:t>Taruneesh</w:t>
+      </w:r>
+      <w:proofErr w:type="spellEnd"/>
+      <w:r>
+        <w:rPr>
+          <w:rFonts w:ascii="Times New Roman" w:hAnsi="Times New Roman" w:cs="Times New Roman"/>
+          <w:sz w:val="24"/>
+          <w:szCs w:val="24"/>
+        </w:rPr>
+        <w:t>, and Neha, respectively.</w:t>
       </w:r>
       <w:r>
         <w:rPr>
@@ -2918,10 +2940,18 @@
         <w:keepNext/>
         <w:spacing w:line="240" w:lineRule="auto"/>
         <w:jc w:val="center"/>
-      </w:pPr>
-      <w:r>
-        <w:rPr>
+        <w:rPr>
+          <w:rFonts w:ascii="Times New Roman" w:hAnsi="Times New Roman" w:cs="Times New Roman"/>
+          <w:sz w:val="24"/>
+          <w:szCs w:val="24"/>
+        </w:rPr>
+      </w:pPr>
+      <w:r>
+        <w:rPr>
+          <w:rFonts w:ascii="Times New Roman" w:hAnsi="Times New Roman" w:cs="Times New Roman"/>
           <w:noProof/>
+          <w:sz w:val="24"/>
+          <w:szCs w:val="24"/>
         </w:rPr>
         <w:drawing>
           <wp:inline distT="0" distB="0" distL="0" distR="0" wp14:anchorId="056F67F1" wp14:editId="116AC892">
@@ -2983,71 +3013,92 @@
       </w:pPr>
       <w:r>
         <w:rPr>
+          <w:rFonts w:ascii="Times New Roman" w:hAnsi="Times New Roman" w:cs="Times New Roman"/>
           <w:b/>
           <w:bCs/>
           <w:i w:val="0"/>
           <w:iCs w:val="0"/>
+          <w:sz w:val="24"/>
+          <w:szCs w:val="24"/>
           <w:u w:val="single"/>
         </w:rPr>
         <w:t xml:space="preserve">Figure </w:t>
       </w:r>
       <w:r>
         <w:rPr>
+          <w:rFonts w:ascii="Times New Roman" w:hAnsi="Times New Roman" w:cs="Times New Roman"/>
           <w:b/>
           <w:bCs/>
           <w:i w:val="0"/>
           <w:iCs w:val="0"/>
+          <w:sz w:val="24"/>
+          <w:szCs w:val="24"/>
           <w:u w:val="single"/>
         </w:rPr>
         <w:fldChar w:fldCharType="begin"/>
       </w:r>
       <w:r>
         <w:rPr>
+          <w:rFonts w:ascii="Times New Roman" w:hAnsi="Times New Roman" w:cs="Times New Roman"/>
           <w:b/>
           <w:bCs/>
           <w:i w:val="0"/>
           <w:iCs w:val="0"/>
+          <w:sz w:val="24"/>
+          <w:szCs w:val="24"/>
           <w:u w:val="single"/>
         </w:rPr>
         <w:instrText xml:space="preserve"> SEQ Figure \* ARABIC </w:instrText>
       </w:r>
       <w:r>
         <w:rPr>
+          <w:rFonts w:ascii="Times New Roman" w:hAnsi="Times New Roman" w:cs="Times New Roman"/>
           <w:b/>
           <w:bCs/>
           <w:i w:val="0"/>
           <w:iCs w:val="0"/>
+          <w:sz w:val="24"/>
+          <w:szCs w:val="24"/>
           <w:u w:val="single"/>
         </w:rPr>
         <w:fldChar w:fldCharType="separate"/>
       </w:r>
       <w:r>
         <w:rPr>
+          <w:rFonts w:ascii="Times New Roman" w:hAnsi="Times New Roman" w:cs="Times New Roman"/>
           <w:b/>
           <w:bCs/>
           <w:i w:val="0"/>
           <w:iCs w:val="0"/>
           <w:noProof/>
+          <w:sz w:val="24"/>
+          <w:szCs w:val="24"/>
           <w:u w:val="single"/>
         </w:rPr>
         <w:t>3</w:t>
       </w:r>
       <w:r>
         <w:rPr>
+          <w:rFonts w:ascii="Times New Roman" w:hAnsi="Times New Roman" w:cs="Times New Roman"/>
           <w:b/>
           <w:bCs/>
           <w:i w:val="0"/>
           <w:iCs w:val="0"/>
+          <w:sz w:val="24"/>
+          <w:szCs w:val="24"/>
           <w:u w:val="single"/>
         </w:rPr>
         <w:fldChar w:fldCharType="end"/>
       </w:r>
       <w:r>
         <w:rPr>
+          <w:rFonts w:ascii="Times New Roman" w:hAnsi="Times New Roman" w:cs="Times New Roman"/>
           <w:b/>
           <w:bCs/>
           <w:i w:val="0"/>
           <w:iCs w:val="0"/>
+          <w:sz w:val="24"/>
+          <w:szCs w:val="24"/>
           <w:u w:val="single"/>
         </w:rPr>
         <w:t>: Confusion Matrix</w:t>
@@ -3210,6 +3261,11 @@
         <w:keepNext/>
         <w:spacing w:line="240" w:lineRule="auto"/>
         <w:jc w:val="center"/>
+        <w:rPr>
+          <w:rFonts w:ascii="Times New Roman" w:hAnsi="Times New Roman" w:cs="Times New Roman"/>
+          <w:sz w:val="24"/>
+          <w:szCs w:val="24"/>
+        </w:rPr>
       </w:pPr>
       <w:r>
         <w:rPr>
@@ -3280,71 +3336,92 @@
       </w:pPr>
       <w:r>
         <w:rPr>
+          <w:rFonts w:ascii="Times New Roman" w:hAnsi="Times New Roman" w:cs="Times New Roman"/>
           <w:b/>
           <w:bCs/>
           <w:i w:val="0"/>
           <w:iCs w:val="0"/>
+          <w:sz w:val="24"/>
+          <w:szCs w:val="24"/>
           <w:u w:val="single"/>
         </w:rPr>
         <w:t xml:space="preserve">Figure </w:t>
       </w:r>
       <w:r>
         <w:rPr>
+          <w:rFonts w:ascii="Times New Roman" w:hAnsi="Times New Roman" w:cs="Times New Roman"/>
           <w:b/>
           <w:bCs/>
           <w:i w:val="0"/>
           <w:iCs w:val="0"/>
+          <w:sz w:val="24"/>
+          <w:szCs w:val="24"/>
           <w:u w:val="single"/>
         </w:rPr>
         <w:fldChar w:fldCharType="begin"/>
       </w:r>
       <w:r>
         <w:rPr>
+          <w:rFonts w:ascii="Times New Roman" w:hAnsi="Times New Roman" w:cs="Times New Roman"/>
           <w:b/>
           <w:bCs/>
           <w:i w:val="0"/>
           <w:iCs w:val="0"/>
+          <w:sz w:val="24"/>
+          <w:szCs w:val="24"/>
           <w:u w:val="single"/>
         </w:rPr>
         <w:instrText xml:space="preserve"> SEQ Figure \* ARABIC </w:instrText>
       </w:r>
       <w:r>
         <w:rPr>
+          <w:rFonts w:ascii="Times New Roman" w:hAnsi="Times New Roman" w:cs="Times New Roman"/>
           <w:b/>
           <w:bCs/>
           <w:i w:val="0"/>
           <w:iCs w:val="0"/>
+          <w:sz w:val="24"/>
+          <w:szCs w:val="24"/>
           <w:u w:val="single"/>
         </w:rPr>
         <w:fldChar w:fldCharType="separate"/>
       </w:r>
       <w:r>
         <w:rPr>
+          <w:rFonts w:ascii="Times New Roman" w:hAnsi="Times New Roman" w:cs="Times New Roman"/>
           <w:b/>
           <w:bCs/>
           <w:i w:val="0"/>
           <w:iCs w:val="0"/>
           <w:noProof/>
+          <w:sz w:val="24"/>
+          <w:szCs w:val="24"/>
           <w:u w:val="single"/>
         </w:rPr>
         <w:t>4</w:t>
       </w:r>
       <w:r>
         <w:rPr>
+          <w:rFonts w:ascii="Times New Roman" w:hAnsi="Times New Roman" w:cs="Times New Roman"/>
           <w:b/>
           <w:bCs/>
           <w:i w:val="0"/>
           <w:iCs w:val="0"/>
+          <w:sz w:val="24"/>
+          <w:szCs w:val="24"/>
           <w:u w:val="single"/>
         </w:rPr>
         <w:fldChar w:fldCharType="end"/>
       </w:r>
       <w:r>
         <w:rPr>
+          <w:rFonts w:ascii="Times New Roman" w:hAnsi="Times New Roman" w:cs="Times New Roman"/>
           <w:b/>
           <w:bCs/>
           <w:i w:val="0"/>
           <w:iCs w:val="0"/>
+          <w:sz w:val="24"/>
+          <w:szCs w:val="24"/>
           <w:u w:val="single"/>
         </w:rPr>
         <w:t>: Classification Report</w:t>
@@ -3520,7 +3597,7 @@
           <w:szCs w:val="24"/>
           <w:lang w:eastAsia="en-CA"/>
         </w:rPr>
-        <w:t xml:space="preserve">Below images show the custom images </w:t>
+        <w:t xml:space="preserve">Below images show the custom images along side the predicted images. Custom images represent the test dataset and predicted images are the images which got the highest score among all </w:t>
       </w:r>
       <w:r>
         <w:rPr>
@@ -3530,7 +3607,7 @@
           <w:szCs w:val="24"/>
           <w:lang w:eastAsia="en-CA"/>
         </w:rPr>
-        <w:t>along side</w:t>
+        <w:t>the images</w:t>
       </w:r>
       <w:r>
         <w:rPr>
@@ -3540,36 +3617,6 @@
           <w:szCs w:val="24"/>
           <w:lang w:eastAsia="en-CA"/>
         </w:rPr>
-        <w:t xml:space="preserve"> the predicted images.</w:t>
-      </w:r>
-      <w:r>
-        <w:rPr>
-          <w:rFonts w:ascii="Times New Roman" w:eastAsia="Times New Roman" w:hAnsi="Times New Roman" w:cs="Times New Roman"/>
-          <w:color w:val="000000"/>
-          <w:sz w:val="24"/>
-          <w:szCs w:val="24"/>
-          <w:lang w:eastAsia="en-CA"/>
-        </w:rPr>
-        <w:t xml:space="preserve"> Custom images represent the test dataset and predicted images are the images which got the highest score among all </w:t>
-      </w:r>
-      <w:r>
-        <w:rPr>
-          <w:rFonts w:ascii="Times New Roman" w:eastAsia="Times New Roman" w:hAnsi="Times New Roman" w:cs="Times New Roman"/>
-          <w:color w:val="000000"/>
-          <w:sz w:val="24"/>
-          <w:szCs w:val="24"/>
-          <w:lang w:eastAsia="en-CA"/>
-        </w:rPr>
-        <w:t>the images</w:t>
-      </w:r>
-      <w:r>
-        <w:rPr>
-          <w:rFonts w:ascii="Times New Roman" w:eastAsia="Times New Roman" w:hAnsi="Times New Roman" w:cs="Times New Roman"/>
-          <w:color w:val="000000"/>
-          <w:sz w:val="24"/>
-          <w:szCs w:val="24"/>
-          <w:lang w:eastAsia="en-CA"/>
-        </w:rPr>
         <w:t xml:space="preserve"> of the trained dataset when compared against the passed test image. </w:t>
       </w:r>
     </w:p>
@@ -3578,6 +3625,11 @@
         <w:keepNext/>
         <w:spacing w:line="240" w:lineRule="auto"/>
         <w:jc w:val="both"/>
+        <w:rPr>
+          <w:rFonts w:ascii="Times New Roman" w:hAnsi="Times New Roman" w:cs="Times New Roman"/>
+          <w:sz w:val="24"/>
+          <w:szCs w:val="24"/>
+        </w:rPr>
       </w:pPr>
       <w:r>
         <w:rPr>
@@ -3668,71 +3720,92 @@
       </w:pPr>
       <w:r>
         <w:rPr>
+          <w:rFonts w:ascii="Times New Roman" w:hAnsi="Times New Roman" w:cs="Times New Roman"/>
           <w:b/>
           <w:bCs/>
           <w:i w:val="0"/>
           <w:iCs w:val="0"/>
+          <w:sz w:val="24"/>
+          <w:szCs w:val="24"/>
           <w:u w:val="single"/>
         </w:rPr>
         <w:t xml:space="preserve">Figure </w:t>
       </w:r>
       <w:r>
         <w:rPr>
+          <w:rFonts w:ascii="Times New Roman" w:hAnsi="Times New Roman" w:cs="Times New Roman"/>
           <w:b/>
           <w:bCs/>
           <w:i w:val="0"/>
           <w:iCs w:val="0"/>
+          <w:sz w:val="24"/>
+          <w:szCs w:val="24"/>
           <w:u w:val="single"/>
         </w:rPr>
         <w:fldChar w:fldCharType="begin"/>
       </w:r>
       <w:r>
         <w:rPr>
+          <w:rFonts w:ascii="Times New Roman" w:hAnsi="Times New Roman" w:cs="Times New Roman"/>
           <w:b/>
           <w:bCs/>
           <w:i w:val="0"/>
           <w:iCs w:val="0"/>
+          <w:sz w:val="24"/>
+          <w:szCs w:val="24"/>
           <w:u w:val="single"/>
         </w:rPr>
         <w:instrText xml:space="preserve"> SEQ Figure \* ARABIC </w:instrText>
       </w:r>
       <w:r>
         <w:rPr>
+          <w:rFonts w:ascii="Times New Roman" w:hAnsi="Times New Roman" w:cs="Times New Roman"/>
           <w:b/>
           <w:bCs/>
           <w:i w:val="0"/>
           <w:iCs w:val="0"/>
+          <w:sz w:val="24"/>
+          <w:szCs w:val="24"/>
           <w:u w:val="single"/>
         </w:rPr>
         <w:fldChar w:fldCharType="separate"/>
       </w:r>
       <w:r>
         <w:rPr>
+          <w:rFonts w:ascii="Times New Roman" w:hAnsi="Times New Roman" w:cs="Times New Roman"/>
           <w:b/>
           <w:bCs/>
           <w:i w:val="0"/>
           <w:iCs w:val="0"/>
           <w:noProof/>
+          <w:sz w:val="24"/>
+          <w:szCs w:val="24"/>
           <w:u w:val="single"/>
         </w:rPr>
         <w:t>5</w:t>
       </w:r>
       <w:r>
         <w:rPr>
+          <w:rFonts w:ascii="Times New Roman" w:hAnsi="Times New Roman" w:cs="Times New Roman"/>
           <w:b/>
           <w:bCs/>
           <w:i w:val="0"/>
           <w:iCs w:val="0"/>
+          <w:sz w:val="24"/>
+          <w:szCs w:val="24"/>
           <w:u w:val="single"/>
         </w:rPr>
         <w:fldChar w:fldCharType="end"/>
       </w:r>
       <w:r>
         <w:rPr>
+          <w:rFonts w:ascii="Times New Roman" w:hAnsi="Times New Roman" w:cs="Times New Roman"/>
           <w:b/>
           <w:bCs/>
           <w:i w:val="0"/>
           <w:iCs w:val="0"/>
+          <w:sz w:val="24"/>
+          <w:szCs w:val="24"/>
           <w:u w:val="single"/>
         </w:rPr>
         <w:t>: Actual Images vs Predicted Images</w:t>
@@ -3743,6 +3816,11 @@
         <w:keepNext/>
         <w:spacing w:line="240" w:lineRule="auto"/>
         <w:jc w:val="both"/>
+        <w:rPr>
+          <w:rFonts w:ascii="Times New Roman" w:hAnsi="Times New Roman" w:cs="Times New Roman"/>
+          <w:sz w:val="24"/>
+          <w:szCs w:val="24"/>
+        </w:rPr>
       </w:pPr>
       <w:r>
         <w:rPr>
@@ -3814,71 +3892,92 @@
       </w:pPr>
       <w:r>
         <w:rPr>
+          <w:rFonts w:ascii="Times New Roman" w:hAnsi="Times New Roman" w:cs="Times New Roman"/>
           <w:b/>
           <w:bCs/>
           <w:i w:val="0"/>
           <w:iCs w:val="0"/>
+          <w:sz w:val="24"/>
+          <w:szCs w:val="24"/>
           <w:u w:val="single"/>
         </w:rPr>
         <w:t xml:space="preserve">Figure </w:t>
       </w:r>
       <w:r>
         <w:rPr>
+          <w:rFonts w:ascii="Times New Roman" w:hAnsi="Times New Roman" w:cs="Times New Roman"/>
           <w:b/>
           <w:bCs/>
           <w:i w:val="0"/>
           <w:iCs w:val="0"/>
+          <w:sz w:val="24"/>
+          <w:szCs w:val="24"/>
           <w:u w:val="single"/>
         </w:rPr>
         <w:fldChar w:fldCharType="begin"/>
       </w:r>
       <w:r>
         <w:rPr>
+          <w:rFonts w:ascii="Times New Roman" w:hAnsi="Times New Roman" w:cs="Times New Roman"/>
           <w:b/>
           <w:bCs/>
           <w:i w:val="0"/>
           <w:iCs w:val="0"/>
+          <w:sz w:val="24"/>
+          <w:szCs w:val="24"/>
           <w:u w:val="single"/>
         </w:rPr>
         <w:instrText xml:space="preserve"> SEQ Figure \* ARABIC </w:instrText>
       </w:r>
       <w:r>
         <w:rPr>
+          <w:rFonts w:ascii="Times New Roman" w:hAnsi="Times New Roman" w:cs="Times New Roman"/>
           <w:b/>
           <w:bCs/>
           <w:i w:val="0"/>
           <w:iCs w:val="0"/>
+          <w:sz w:val="24"/>
+          <w:szCs w:val="24"/>
           <w:u w:val="single"/>
         </w:rPr>
         <w:fldChar w:fldCharType="separate"/>
       </w:r>
       <w:r>
         <w:rPr>
+          <w:rFonts w:ascii="Times New Roman" w:hAnsi="Times New Roman" w:cs="Times New Roman"/>
           <w:b/>
           <w:bCs/>
           <w:i w:val="0"/>
           <w:iCs w:val="0"/>
           <w:noProof/>
+          <w:sz w:val="24"/>
+          <w:szCs w:val="24"/>
           <w:u w:val="single"/>
         </w:rPr>
         <w:t>6</w:t>
       </w:r>
       <w:r>
         <w:rPr>
+          <w:rFonts w:ascii="Times New Roman" w:hAnsi="Times New Roman" w:cs="Times New Roman"/>
           <w:b/>
           <w:bCs/>
           <w:i w:val="0"/>
           <w:iCs w:val="0"/>
+          <w:sz w:val="24"/>
+          <w:szCs w:val="24"/>
           <w:u w:val="single"/>
         </w:rPr>
         <w:fldChar w:fldCharType="end"/>
       </w:r>
       <w:r>
         <w:rPr>
+          <w:rFonts w:ascii="Times New Roman" w:hAnsi="Times New Roman" w:cs="Times New Roman"/>
           <w:b/>
           <w:bCs/>
           <w:i w:val="0"/>
           <w:iCs w:val="0"/>
+          <w:sz w:val="24"/>
+          <w:szCs w:val="24"/>
           <w:u w:val="single"/>
         </w:rPr>
         <w:t>: Predicted Images vs Actual Images</w:t>
@@ -3945,15 +4044,7 @@
           <w:sz w:val="24"/>
           <w:szCs w:val="24"/>
         </w:rPr>
-        <w:t xml:space="preserve">The approach followed by the team to implement the face detection is </w:t>
-      </w:r>
-      <w:r>
-        <w:rPr>
-          <w:rFonts w:ascii="Times New Roman" w:hAnsi="Times New Roman" w:cs="Times New Roman"/>
-          <w:sz w:val="24"/>
-          <w:szCs w:val="24"/>
-        </w:rPr>
-        <w:t xml:space="preserve">by converting the images to </w:t>
+        <w:t xml:space="preserve">The approach followed by the team to implement the face detection is by converting the images to </w:t>
       </w:r>
       <w:r>
         <w:rPr>
@@ -3977,7 +4068,39 @@
           <w:sz w:val="24"/>
           <w:szCs w:val="24"/>
         </w:rPr>
-        <w:t xml:space="preserve"> is bit slow and takes a lot of time in building the NumPy arrays. However, team was able to implement the project using a decent dataset of around 10,000 pair of datasets, on which model is trained.</w:t>
+        <w:t xml:space="preserve"> is slow and takes a lot of time in building the NumPy arrays. However, team was able to implement the project using a dataset of </w:t>
+      </w:r>
+      <w:r>
+        <w:rPr>
+          <w:rFonts w:ascii="Times New Roman" w:hAnsi="Times New Roman" w:cs="Times New Roman"/>
+          <w:sz w:val="24"/>
+          <w:szCs w:val="24"/>
+        </w:rPr>
+        <w:t>around</w:t>
+      </w:r>
+      <w:r>
+        <w:rPr>
+          <w:rFonts w:ascii="Times New Roman" w:hAnsi="Times New Roman" w:cs="Times New Roman"/>
+          <w:sz w:val="24"/>
+          <w:szCs w:val="24"/>
+        </w:rPr>
+        <w:t xml:space="preserve"> 10,000 pair of </w:t>
+      </w:r>
+      <w:r>
+        <w:rPr>
+          <w:rFonts w:ascii="Times New Roman" w:hAnsi="Times New Roman" w:cs="Times New Roman"/>
+          <w:sz w:val="24"/>
+          <w:szCs w:val="24"/>
+        </w:rPr>
+        <w:t>images</w:t>
+      </w:r>
+      <w:r>
+        <w:rPr>
+          <w:rFonts w:ascii="Times New Roman" w:hAnsi="Times New Roman" w:cs="Times New Roman"/>
+          <w:sz w:val="24"/>
+          <w:szCs w:val="24"/>
+        </w:rPr>
+        <w:t>, on which model is trained.</w:t>
       </w:r>
     </w:p>
     <w:p>
@@ -4020,7 +4143,71 @@
           <w:sz w:val="24"/>
           <w:szCs w:val="24"/>
         </w:rPr>
-        <w:t xml:space="preserve"> has a limit on the number of resources you can use, thus training a model with different number of possibilities is bit difficult.</w:t>
+        <w:t xml:space="preserve"> has a limit on the number of </w:t>
+      </w:r>
+      <w:r>
+        <w:rPr>
+          <w:rFonts w:ascii="Times New Roman" w:hAnsi="Times New Roman" w:cs="Times New Roman"/>
+          <w:sz w:val="24"/>
+          <w:szCs w:val="24"/>
+        </w:rPr>
+        <w:t xml:space="preserve">GPU runtime </w:t>
+      </w:r>
+      <w:r>
+        <w:rPr>
+          <w:rFonts w:ascii="Times New Roman" w:hAnsi="Times New Roman" w:cs="Times New Roman"/>
+          <w:sz w:val="24"/>
+          <w:szCs w:val="24"/>
+        </w:rPr>
+        <w:t xml:space="preserve">resources </w:t>
+      </w:r>
+      <w:r>
+        <w:rPr>
+          <w:rFonts w:ascii="Times New Roman" w:hAnsi="Times New Roman" w:cs="Times New Roman"/>
+          <w:sz w:val="24"/>
+          <w:szCs w:val="24"/>
+        </w:rPr>
+        <w:t>we</w:t>
+      </w:r>
+      <w:r>
+        <w:rPr>
+          <w:rFonts w:ascii="Times New Roman" w:hAnsi="Times New Roman" w:cs="Times New Roman"/>
+          <w:sz w:val="24"/>
+          <w:szCs w:val="24"/>
+        </w:rPr>
+        <w:t xml:space="preserve"> can use, thus training a model with different number of possibilities</w:t>
+      </w:r>
+      <w:r>
+        <w:rPr>
+          <w:rFonts w:ascii="Times New Roman" w:hAnsi="Times New Roman" w:cs="Times New Roman"/>
+          <w:sz w:val="24"/>
+          <w:szCs w:val="24"/>
+        </w:rPr>
+        <w:t xml:space="preserve"> for longer duration</w:t>
+      </w:r>
+      <w:r>
+        <w:rPr>
+          <w:rFonts w:ascii="Times New Roman" w:hAnsi="Times New Roman" w:cs="Times New Roman"/>
+          <w:sz w:val="24"/>
+          <w:szCs w:val="24"/>
+        </w:rPr>
+        <w:t xml:space="preserve"> </w:t>
+      </w:r>
+      <w:r>
+        <w:rPr>
+          <w:rFonts w:ascii="Times New Roman" w:hAnsi="Times New Roman" w:cs="Times New Roman"/>
+          <w:sz w:val="24"/>
+          <w:szCs w:val="24"/>
+        </w:rPr>
+        <w:t xml:space="preserve">was </w:t>
+      </w:r>
+      <w:r>
+        <w:rPr>
+          <w:rFonts w:ascii="Times New Roman" w:hAnsi="Times New Roman" w:cs="Times New Roman"/>
+          <w:sz w:val="24"/>
+          <w:szCs w:val="24"/>
+        </w:rPr>
+        <w:t>difficult.</w:t>
       </w:r>
     </w:p>
     <w:p>
@@ -4175,29 +4362,7 @@
           <w:szCs w:val="24"/>
           <w:u w:val="single"/>
         </w:rPr>
-        <w:t xml:space="preserve">Below is the description </w:t>
-      </w:r>
-      <w:r>
-        <w:rPr>
-          <w:rFonts w:ascii="Times New Roman" w:hAnsi="Times New Roman" w:cs="Times New Roman"/>
-          <w:b/>
-          <w:bCs/>
-          <w:sz w:val="24"/>
-          <w:szCs w:val="24"/>
-          <w:u w:val="single"/>
-        </w:rPr>
-        <w:t>of the relevant</w:t>
-      </w:r>
-      <w:r>
-        <w:rPr>
-          <w:rFonts w:ascii="Times New Roman" w:hAnsi="Times New Roman" w:cs="Times New Roman"/>
-          <w:b/>
-          <w:bCs/>
-          <w:sz w:val="24"/>
-          <w:szCs w:val="24"/>
-          <w:u w:val="single"/>
-        </w:rPr>
-        <w:t xml:space="preserve"> the folders on GitHub:</w:t>
+        <w:t>Below is the description of the relevant the folders on GitHub:</w:t>
       </w:r>
     </w:p>
     <w:p>
@@ -4691,7 +4856,29 @@
             <w:szCs w:val="24"/>
             <w:u w:val="none"/>
           </w:rPr>
-          <w:t>https://towardsdatascience.com/confusion-matrix-for-your-multi-class-machine-learning-model-ff9aa3bf7826</w:t>
+          <w:t>https://tow</w:t>
+        </w:r>
+        <w:r>
+          <w:rPr>
+            <w:rStyle w:val="Hyperlink"/>
+            <w:rFonts w:ascii="Times New Roman" w:hAnsi="Times New Roman" w:cs="Times New Roman"/>
+            <w:color w:val="000000" w:themeColor="text1"/>
+            <w:sz w:val="24"/>
+            <w:szCs w:val="24"/>
+            <w:u w:val="none"/>
+          </w:rPr>
+          <w:t>a</w:t>
+        </w:r>
+        <w:r>
+          <w:rPr>
+            <w:rStyle w:val="Hyperlink"/>
+            <w:rFonts w:ascii="Times New Roman" w:hAnsi="Times New Roman" w:cs="Times New Roman"/>
+            <w:color w:val="000000" w:themeColor="text1"/>
+            <w:sz w:val="24"/>
+            <w:szCs w:val="24"/>
+            <w:u w:val="none"/>
+          </w:rPr>
+          <w:t>rdsdatascience.com/confusion-matrix-for-your-multi-class-machine-learning-model-ff9aa3bf7826</w:t>
         </w:r>
       </w:hyperlink>
     </w:p>
@@ -5337,7 +5524,7 @@
 </file>
 
 <file path=word/endnotes.xml><?xml version="1.0" encoding="utf-8"?>
-<w:endnotes xmlns:wpc="http://schemas.microsoft.com/office/word/2010/wordprocessingCanvas" xmlns:cx="http://schemas.microsoft.com/office/drawing/2014/chartex" xmlns:cx1="http://schemas.microsoft.com/office/drawing/2015/9/8/chartex" xmlns:cx2="http://schemas.microsoft.com/office/drawing/2015/10/21/chartex" xmlns:cx3="http://schemas.microsoft.com/office/drawing/2016/5/9/chartex" xmlns:cx4="http://schemas.microsoft.com/office/drawing/2016/5/10/chartex" xmlns:cx5="http://schemas.microsoft.com/office/drawing/2016/5/11/chartex" xmlns:cx6="http://schemas.microsoft.com/office/drawing/2016/5/12/chartex" xmlns:cx7="http://schemas.microsoft.com/office/drawing/2016/5/13/chartex" xmlns:cx8="http://schemas.microsoft.com/office/drawing/2016/5/14/chartex" xmlns:mc="http://schemas.openxmlformats.org/markup-compatibility/2006" xmlns:aink="http://schemas.microsoft.com/office/drawing/2016/ink" xmlns:am3d="http://schemas.microsoft.com/office/drawing/2017/model3d" xmlns:o="urn:schemas-microsoft-com:office:office" xmlns:r="http://schemas.openxmlformats.org/officeDocument/2006/relationships" xmlns:m="http://schemas.openxmlformats.org/officeDocument/2006/math" xmlns:v="urn:schemas-microsoft-com:vml" xmlns:wp14="http://schemas.microsoft.com/office/word/2010/wordprocessingDrawing" xmlns:wp="http://schemas.openxmlformats.org/drawingml/2006/wordprocessingDrawing" xmlns:w10="urn:schemas-microsoft-com:office:word" xmlns:w="http://schemas.openxmlformats.org/wordprocessingml/2006/main" xmlns:w14="http://schemas.microsoft.com/office/word/2010/wordml" xmlns:w15="http://schemas.microsoft.com/office/word/2012/wordml" xmlns:w16cex="http://schemas.microsoft.com/office/word/2018/wordml/cex" xmlns:w16cid="http://schemas.microsoft.com/office/word/2016/wordml/cid" xmlns:w16="http://schemas.microsoft.com/office/word/2018/wordml" xmlns:w16se="http://schemas.microsoft.com/office/word/2015/wordml/symex" xmlns:wpg="http://schemas.microsoft.com/office/word/2010/wordprocessingGroup" xmlns:wpi="http://schemas.microsoft.com/office/word/2010/wordprocessingInk" xmlns:wne="http://schemas.microsoft.com/office/word/2006/wordml" xmlns:wps="http://schemas.microsoft.com/office/word/2010/wordprocessingShape" mc:Ignorable="w14 w15 w16se w16cid w16 w16cex wp14">
+<w:endnotes xmlns:wpc="http://schemas.microsoft.com/office/word/2010/wordprocessingCanvas" xmlns:cx="http://schemas.microsoft.com/office/drawing/2014/chartex" xmlns:cx1="http://schemas.microsoft.com/office/drawing/2015/9/8/chartex" xmlns:cx2="http://schemas.microsoft.com/office/drawing/2015/10/21/chartex" xmlns:cx3="http://schemas.microsoft.com/office/drawing/2016/5/9/chartex" xmlns:cx4="http://schemas.microsoft.com/office/drawing/2016/5/10/chartex" xmlns:cx5="http://schemas.microsoft.com/office/drawing/2016/5/11/chartex" xmlns:cx6="http://schemas.microsoft.com/office/drawing/2016/5/12/chartex" xmlns:cx7="http://schemas.microsoft.com/office/drawing/2016/5/13/chartex" xmlns:cx8="http://schemas.microsoft.com/office/drawing/2016/5/14/chartex" xmlns:mc="http://schemas.openxmlformats.org/markup-compatibility/2006" xmlns:aink="http://schemas.microsoft.com/office/drawing/2016/ink" xmlns:am3d="http://schemas.microsoft.com/office/drawing/2017/model3d" xmlns:o="urn:schemas-microsoft-com:office:office" xmlns:r="http://schemas.openxmlformats.org/officeDocument/2006/relationships" xmlns:m="http://schemas.openxmlformats.org/officeDocument/2006/math" xmlns:v="urn:schemas-microsoft-com:vml" xmlns:wp14="http://schemas.microsoft.com/office/word/2010/wordprocessingDrawing" xmlns:wp="http://schemas.openxmlformats.org/drawingml/2006/wordprocessingDrawing" xmlns:w10="urn:schemas-microsoft-com:office:word" xmlns:w="http://schemas.openxmlformats.org/wordprocessingml/2006/main" xmlns:w14="http://schemas.microsoft.com/office/word/2010/wordml" xmlns:w15="http://schemas.microsoft.com/office/word/2012/wordml" xmlns:w16cex="http://schemas.microsoft.com/office/word/2018/wordml/cex" xmlns:w16cid="http://schemas.microsoft.com/office/word/2016/wordml/cid" xmlns:w16="http://schemas.microsoft.com/office/word/2018/wordml" xmlns:w16sdtdh="http://schemas.microsoft.com/office/word/2020/wordml/sdtdatahash" xmlns:w16se="http://schemas.microsoft.com/office/word/2015/wordml/symex" xmlns:wpg="http://schemas.microsoft.com/office/word/2010/wordprocessingGroup" xmlns:wpi="http://schemas.microsoft.com/office/word/2010/wordprocessingInk" xmlns:wne="http://schemas.microsoft.com/office/word/2006/wordml" xmlns:wps="http://schemas.microsoft.com/office/word/2010/wordprocessingShape" mc:Ignorable="w14 w15 w16se w16cid w16 w16cex w16sdtdh wp14">
   <w:endnote w:type="separator" w:id="-1">
     <w:p>
       <w:pPr>
@@ -5362,7 +5549,7 @@
 </file>
 
 <file path=word/footer1.xml><?xml version="1.0" encoding="utf-8"?>
-<w:ftr xmlns:wpc="http://schemas.microsoft.com/office/word/2010/wordprocessingCanvas" xmlns:cx="http://schemas.microsoft.com/office/drawing/2014/chartex" xmlns:cx1="http://schemas.microsoft.com/office/drawing/2015/9/8/chartex" xmlns:cx2="http://schemas.microsoft.com/office/drawing/2015/10/21/chartex" xmlns:cx3="http://schemas.microsoft.com/office/drawing/2016/5/9/chartex" xmlns:cx4="http://schemas.microsoft.com/office/drawing/2016/5/10/chartex" xmlns:cx5="http://schemas.microsoft.com/office/drawing/2016/5/11/chartex" xmlns:cx6="http://schemas.microsoft.com/office/drawing/2016/5/12/chartex" xmlns:cx7="http://schemas.microsoft.com/office/drawing/2016/5/13/chartex" xmlns:cx8="http://schemas.microsoft.com/office/drawing/2016/5/14/chartex" xmlns:mc="http://schemas.openxmlformats.org/markup-compatibility/2006" xmlns:aink="http://schemas.microsoft.com/office/drawing/2016/ink" xmlns:am3d="http://schemas.microsoft.com/office/drawing/2017/model3d" xmlns:o="urn:schemas-microsoft-com:office:office" xmlns:r="http://schemas.openxmlformats.org/officeDocument/2006/relationships" xmlns:m="http://schemas.openxmlformats.org/officeDocument/2006/math" xmlns:v="urn:schemas-microsoft-com:vml" xmlns:wp14="http://schemas.microsoft.com/office/word/2010/wordprocessingDrawing" xmlns:wp="http://schemas.openxmlformats.org/drawingml/2006/wordprocessingDrawing" xmlns:w10="urn:schemas-microsoft-com:office:word" xmlns:w="http://schemas.openxmlformats.org/wordprocessingml/2006/main" xmlns:w14="http://schemas.microsoft.com/office/word/2010/wordml" xmlns:w15="http://schemas.microsoft.com/office/word/2012/wordml" xmlns:w16cex="http://schemas.microsoft.com/office/word/2018/wordml/cex" xmlns:w16cid="http://schemas.microsoft.com/office/word/2016/wordml/cid" xmlns:w16="http://schemas.microsoft.com/office/word/2018/wordml" xmlns:w16se="http://schemas.microsoft.com/office/word/2015/wordml/symex" xmlns:wpg="http://schemas.microsoft.com/office/word/2010/wordprocessingGroup" xmlns:wpi="http://schemas.microsoft.com/office/word/2010/wordprocessingInk" xmlns:wne="http://schemas.microsoft.com/office/word/2006/wordml" xmlns:wps="http://schemas.microsoft.com/office/word/2010/wordprocessingShape" mc:Ignorable="w14 w15 w16se w16cid w16 w16cex wp14">
+<w:ftr xmlns:wpc="http://schemas.microsoft.com/office/word/2010/wordprocessingCanvas" xmlns:cx="http://schemas.microsoft.com/office/drawing/2014/chartex" xmlns:cx1="http://schemas.microsoft.com/office/drawing/2015/9/8/chartex" xmlns:cx2="http://schemas.microsoft.com/office/drawing/2015/10/21/chartex" xmlns:cx3="http://schemas.microsoft.com/office/drawing/2016/5/9/chartex" xmlns:cx4="http://schemas.microsoft.com/office/drawing/2016/5/10/chartex" xmlns:cx5="http://schemas.microsoft.com/office/drawing/2016/5/11/chartex" xmlns:cx6="http://schemas.microsoft.com/office/drawing/2016/5/12/chartex" xmlns:cx7="http://schemas.microsoft.com/office/drawing/2016/5/13/chartex" xmlns:cx8="http://schemas.microsoft.com/office/drawing/2016/5/14/chartex" xmlns:mc="http://schemas.openxmlformats.org/markup-compatibility/2006" xmlns:aink="http://schemas.microsoft.com/office/drawing/2016/ink" xmlns:am3d="http://schemas.microsoft.com/office/drawing/2017/model3d" xmlns:o="urn:schemas-microsoft-com:office:office" xmlns:r="http://schemas.openxmlformats.org/officeDocument/2006/relationships" xmlns:m="http://schemas.openxmlformats.org/officeDocument/2006/math" xmlns:v="urn:schemas-microsoft-com:vml" xmlns:wp14="http://schemas.microsoft.com/office/word/2010/wordprocessingDrawing" xmlns:wp="http://schemas.openxmlformats.org/drawingml/2006/wordprocessingDrawing" xmlns:w10="urn:schemas-microsoft-com:office:word" xmlns:w="http://schemas.openxmlformats.org/wordprocessingml/2006/main" xmlns:w14="http://schemas.microsoft.com/office/word/2010/wordml" xmlns:w15="http://schemas.microsoft.com/office/word/2012/wordml" xmlns:w16cex="http://schemas.microsoft.com/office/word/2018/wordml/cex" xmlns:w16cid="http://schemas.microsoft.com/office/word/2016/wordml/cid" xmlns:w16="http://schemas.microsoft.com/office/word/2018/wordml" xmlns:w16sdtdh="http://schemas.microsoft.com/office/word/2020/wordml/sdtdatahash" xmlns:w16se="http://schemas.microsoft.com/office/word/2015/wordml/symex" xmlns:wpg="http://schemas.microsoft.com/office/word/2010/wordprocessingGroup" xmlns:wpi="http://schemas.microsoft.com/office/word/2010/wordprocessingInk" xmlns:wne="http://schemas.microsoft.com/office/word/2006/wordml" xmlns:wps="http://schemas.microsoft.com/office/word/2010/wordprocessingShape" mc:Ignorable="w14 w15 w16se w16cid w16 w16cex w16sdtdh wp14">
   <w:sdt>
     <w:sdtPr>
       <w:rPr>
@@ -5451,7 +5638,7 @@
 </file>
 
 <file path=word/footnotes.xml><?xml version="1.0" encoding="utf-8"?>
-<w:footnotes xmlns:wpc="http://schemas.microsoft.com/office/word/2010/wordprocessingCanvas" xmlns:cx="http://schemas.microsoft.com/office/drawing/2014/chartex" xmlns:cx1="http://schemas.microsoft.com/office/drawing/2015/9/8/chartex" xmlns:cx2="http://schemas.microsoft.com/office/drawing/2015/10/21/chartex" xmlns:cx3="http://schemas.microsoft.com/office/drawing/2016/5/9/chartex" xmlns:cx4="http://schemas.microsoft.com/office/drawing/2016/5/10/chartex" xmlns:cx5="http://schemas.microsoft.com/office/drawing/2016/5/11/chartex" xmlns:cx6="http://schemas.microsoft.com/office/drawing/2016/5/12/chartex" xmlns:cx7="http://schemas.microsoft.com/office/drawing/2016/5/13/chartex" xmlns:cx8="http://schemas.microsoft.com/office/drawing/2016/5/14/chartex" xmlns:mc="http://schemas.openxmlformats.org/markup-compatibility/2006" xmlns:aink="http://schemas.microsoft.com/office/drawing/2016/ink" xmlns:am3d="http://schemas.microsoft.com/office/drawing/2017/model3d" xmlns:o="urn:schemas-microsoft-com:office:office" xmlns:r="http://schemas.openxmlformats.org/officeDocument/2006/relationships" xmlns:m="http://schemas.openxmlformats.org/officeDocument/2006/math" xmlns:v="urn:schemas-microsoft-com:vml" xmlns:wp14="http://schemas.microsoft.com/office/word/2010/wordprocessingDrawing" xmlns:wp="http://schemas.openxmlformats.org/drawingml/2006/wordprocessingDrawing" xmlns:w10="urn:schemas-microsoft-com:office:word" xmlns:w="http://schemas.openxmlformats.org/wordprocessingml/2006/main" xmlns:w14="http://schemas.microsoft.com/office/word/2010/wordml" xmlns:w15="http://schemas.microsoft.com/office/word/2012/wordml" xmlns:w16cex="http://schemas.microsoft.com/office/word/2018/wordml/cex" xmlns:w16cid="http://schemas.microsoft.com/office/word/2016/wordml/cid" xmlns:w16="http://schemas.microsoft.com/office/word/2018/wordml" xmlns:w16se="http://schemas.microsoft.com/office/word/2015/wordml/symex" xmlns:wpg="http://schemas.microsoft.com/office/word/2010/wordprocessingGroup" xmlns:wpi="http://schemas.microsoft.com/office/word/2010/wordprocessingInk" xmlns:wne="http://schemas.microsoft.com/office/word/2006/wordml" xmlns:wps="http://schemas.microsoft.com/office/word/2010/wordprocessingShape" mc:Ignorable="w14 w15 w16se w16cid w16 w16cex wp14">
+<w:footnotes xmlns:wpc="http://schemas.microsoft.com/office/word/2010/wordprocessingCanvas" xmlns:cx="http://schemas.microsoft.com/office/drawing/2014/chartex" xmlns:cx1="http://schemas.microsoft.com/office/drawing/2015/9/8/chartex" xmlns:cx2="http://schemas.microsoft.com/office/drawing/2015/10/21/chartex" xmlns:cx3="http://schemas.microsoft.com/office/drawing/2016/5/9/chartex" xmlns:cx4="http://schemas.microsoft.com/office/drawing/2016/5/10/chartex" xmlns:cx5="http://schemas.microsoft.com/office/drawing/2016/5/11/chartex" xmlns:cx6="http://schemas.microsoft.com/office/drawing/2016/5/12/chartex" xmlns:cx7="http://schemas.microsoft.com/office/drawing/2016/5/13/chartex" xmlns:cx8="http://schemas.microsoft.com/office/drawing/2016/5/14/chartex" xmlns:mc="http://schemas.openxmlformats.org/markup-compatibility/2006" xmlns:aink="http://schemas.microsoft.com/office/drawing/2016/ink" xmlns:am3d="http://schemas.microsoft.com/office/drawing/2017/model3d" xmlns:o="urn:schemas-microsoft-com:office:office" xmlns:r="http://schemas.openxmlformats.org/officeDocument/2006/relationships" xmlns:m="http://schemas.openxmlformats.org/officeDocument/2006/math" xmlns:v="urn:schemas-microsoft-com:vml" xmlns:wp14="http://schemas.microsoft.com/office/word/2010/wordprocessingDrawing" xmlns:wp="http://schemas.openxmlformats.org/drawingml/2006/wordprocessingDrawing" xmlns:w10="urn:schemas-microsoft-com:office:word" xmlns:w="http://schemas.openxmlformats.org/wordprocessingml/2006/main" xmlns:w14="http://schemas.microsoft.com/office/word/2010/wordml" xmlns:w15="http://schemas.microsoft.com/office/word/2012/wordml" xmlns:w16cex="http://schemas.microsoft.com/office/word/2018/wordml/cex" xmlns:w16cid="http://schemas.microsoft.com/office/word/2016/wordml/cid" xmlns:w16="http://schemas.microsoft.com/office/word/2018/wordml" xmlns:w16sdtdh="http://schemas.microsoft.com/office/word/2020/wordml/sdtdatahash" xmlns:w16se="http://schemas.microsoft.com/office/word/2015/wordml/symex" xmlns:wpg="http://schemas.microsoft.com/office/word/2010/wordprocessingGroup" xmlns:wpi="http://schemas.microsoft.com/office/word/2010/wordprocessingInk" xmlns:wne="http://schemas.microsoft.com/office/word/2006/wordml" xmlns:wps="http://schemas.microsoft.com/office/word/2010/wordprocessingShape" mc:Ignorable="w14 w15 w16se w16cid w16 w16cex w16sdtdh wp14">
   <w:footnote w:type="separator" w:id="-1">
     <w:p>
       <w:pPr>
@@ -5476,7 +5663,7 @@
 </file>
 
 <file path=word/numbering.xml><?xml version="1.0" encoding="utf-8"?>
-<w:numbering xmlns:wpc="http://schemas.microsoft.com/office/word/2010/wordprocessingCanvas" xmlns:cx="http://schemas.microsoft.com/office/drawing/2014/chartex" xmlns:cx1="http://schemas.microsoft.com/office/drawing/2015/9/8/chartex" xmlns:cx2="http://schemas.microsoft.com/office/drawing/2015/10/21/chartex" xmlns:cx3="http://schemas.microsoft.com/office/drawing/2016/5/9/chartex" xmlns:cx4="http://schemas.microsoft.com/office/drawing/2016/5/10/chartex" xmlns:cx5="http://schemas.microsoft.com/office/drawing/2016/5/11/chartex" xmlns:cx6="http://schemas.microsoft.com/office/drawing/2016/5/12/chartex" xmlns:cx7="http://schemas.microsoft.com/office/drawing/2016/5/13/chartex" xmlns:cx8="http://schemas.microsoft.com/office/drawing/2016/5/14/chartex" xmlns:mc="http://schemas.openxmlformats.org/markup-compatibility/2006" xmlns:aink="http://schemas.microsoft.com/office/drawing/2016/ink" xmlns:am3d="http://schemas.microsoft.com/office/drawing/2017/model3d" xmlns:o="urn:schemas-microsoft-com:office:office" xmlns:r="http://schemas.openxmlformats.org/officeDocument/2006/relationships" xmlns:m="http://schemas.openxmlformats.org/officeDocument/2006/math" xmlns:v="urn:schemas-microsoft-com:vml" xmlns:wp14="http://schemas.microsoft.com/office/word/2010/wordprocessingDrawing" xmlns:wp="http://schemas.openxmlformats.org/drawingml/2006/wordprocessingDrawing" xmlns:w10="urn:schemas-microsoft-com:office:word" xmlns:w="http://schemas.openxmlformats.org/wordprocessingml/2006/main" xmlns:w14="http://schemas.microsoft.com/office/word/2010/wordml" xmlns:w15="http://schemas.microsoft.com/office/word/2012/wordml" xmlns:w16cex="http://schemas.microsoft.com/office/word/2018/wordml/cex" xmlns:w16cid="http://schemas.microsoft.com/office/word/2016/wordml/cid" xmlns:w16="http://schemas.microsoft.com/office/word/2018/wordml" xmlns:w16se="http://schemas.microsoft.com/office/word/2015/wordml/symex" xmlns:wpg="http://schemas.microsoft.com/office/word/2010/wordprocessingGroup" xmlns:wpi="http://schemas.microsoft.com/office/word/2010/wordprocessingInk" xmlns:wne="http://schemas.microsoft.com/office/word/2006/wordml" xmlns:wps="http://schemas.microsoft.com/office/word/2010/wordprocessingShape" mc:Ignorable="w14 w15 w16se w16cid w16 w16cex wp14">
+<w:numbering xmlns:wpc="http://schemas.microsoft.com/office/word/2010/wordprocessingCanvas" xmlns:cx="http://schemas.microsoft.com/office/drawing/2014/chartex" xmlns:cx1="http://schemas.microsoft.com/office/drawing/2015/9/8/chartex" xmlns:cx2="http://schemas.microsoft.com/office/drawing/2015/10/21/chartex" xmlns:cx3="http://schemas.microsoft.com/office/drawing/2016/5/9/chartex" xmlns:cx4="http://schemas.microsoft.com/office/drawing/2016/5/10/chartex" xmlns:cx5="http://schemas.microsoft.com/office/drawing/2016/5/11/chartex" xmlns:cx6="http://schemas.microsoft.com/office/drawing/2016/5/12/chartex" xmlns:cx7="http://schemas.microsoft.com/office/drawing/2016/5/13/chartex" xmlns:cx8="http://schemas.microsoft.com/office/drawing/2016/5/14/chartex" xmlns:mc="http://schemas.openxmlformats.org/markup-compatibility/2006" xmlns:aink="http://schemas.microsoft.com/office/drawing/2016/ink" xmlns:am3d="http://schemas.microsoft.com/office/drawing/2017/model3d" xmlns:o="urn:schemas-microsoft-com:office:office" xmlns:r="http://schemas.openxmlformats.org/officeDocument/2006/relationships" xmlns:m="http://schemas.openxmlformats.org/officeDocument/2006/math" xmlns:v="urn:schemas-microsoft-com:vml" xmlns:wp14="http://schemas.microsoft.com/office/word/2010/wordprocessingDrawing" xmlns:wp="http://schemas.openxmlformats.org/drawingml/2006/wordprocessingDrawing" xmlns:w10="urn:schemas-microsoft-com:office:word" xmlns:w="http://schemas.openxmlformats.org/wordprocessingml/2006/main" xmlns:w14="http://schemas.microsoft.com/office/word/2010/wordml" xmlns:w15="http://schemas.microsoft.com/office/word/2012/wordml" xmlns:w16cex="http://schemas.microsoft.com/office/word/2018/wordml/cex" xmlns:w16cid="http://schemas.microsoft.com/office/word/2016/wordml/cid" xmlns:w16="http://schemas.microsoft.com/office/word/2018/wordml" xmlns:w16sdtdh="http://schemas.microsoft.com/office/word/2020/wordml/sdtdatahash" xmlns:w16se="http://schemas.microsoft.com/office/word/2015/wordml/symex" xmlns:wpg="http://schemas.microsoft.com/office/word/2010/wordprocessingGroup" xmlns:wpi="http://schemas.microsoft.com/office/word/2010/wordprocessingInk" xmlns:wne="http://schemas.microsoft.com/office/word/2006/wordml" xmlns:wps="http://schemas.microsoft.com/office/word/2010/wordprocessingShape" mc:Ignorable="w14 w15 w16se w16cid w16 w16cex w16sdtdh wp14">
   <w:abstractNum w:abstractNumId="0" w15:restartNumberingAfterBreak="0">
     <w:nsid w:val="2265424B"/>
     <w:multiLevelType w:val="hybridMultilevel"/>
@@ -5945,7 +6132,7 @@
 </file>
 
 <file path=word/styles.xml><?xml version="1.0" encoding="utf-8"?>
-<w:styles xmlns:mc="http://schemas.openxmlformats.org/markup-compatibility/2006" xmlns:r="http://schemas.openxmlformats.org/officeDocument/2006/relationships" xmlns:w="http://schemas.openxmlformats.org/wordprocessingml/2006/main" xmlns:w14="http://schemas.microsoft.com/office/word/2010/wordml" xmlns:w15="http://schemas.microsoft.com/office/word/2012/wordml" xmlns:w16cex="http://schemas.microsoft.com/office/word/2018/wordml/cex" xmlns:w16cid="http://schemas.microsoft.com/office/word/2016/wordml/cid" xmlns:w16="http://schemas.microsoft.com/office/word/2018/wordml" xmlns:w16se="http://schemas.microsoft.com/office/word/2015/wordml/symex" mc:Ignorable="w14 w15 w16se w16cid w16 w16cex">
+<w:styles xmlns:mc="http://schemas.openxmlformats.org/markup-compatibility/2006" xmlns:r="http://schemas.openxmlformats.org/officeDocument/2006/relationships" xmlns:w="http://schemas.openxmlformats.org/wordprocessingml/2006/main" xmlns:w14="http://schemas.microsoft.com/office/word/2010/wordml" xmlns:w15="http://schemas.microsoft.com/office/word/2012/wordml" xmlns:w16cex="http://schemas.microsoft.com/office/word/2018/wordml/cex" xmlns:w16cid="http://schemas.microsoft.com/office/word/2016/wordml/cid" xmlns:w16="http://schemas.microsoft.com/office/word/2018/wordml" xmlns:w16sdtdh="http://schemas.microsoft.com/office/word/2020/wordml/sdtdatahash" xmlns:w16se="http://schemas.microsoft.com/office/word/2015/wordml/symex" mc:Ignorable="w14 w15 w16se w16cid w16 w16cex w16sdtdh">
   <w:docDefaults>
     <w:rPrDefault>
       <w:rPr>
@@ -6542,6 +6729,18 @@
       <w:szCs w:val="18"/>
     </w:rPr>
   </w:style>
+  <w:style w:type="character" w:styleId="FollowedHyperlink">
+    <w:name w:val="FollowedHyperlink"/>
+    <w:basedOn w:val="DefaultParagraphFont"/>
+    <w:uiPriority w:val="99"/>
+    <w:semiHidden/>
+    <w:unhideWhenUsed/>
+    <w:rsid w:val="0028311A"/>
+    <w:rPr>
+      <w:color w:val="954F72" w:themeColor="followedHyperlink"/>
+      <w:u w:val="single"/>
+    </w:rPr>
+  </w:style>
 </w:styles>
 </file>
 

</xml_diff>